<commit_message>
added to word table
</commit_message>
<xml_diff>
--- a/Homework 1/HW1 Part 2.docx
+++ b/Homework 1/HW1 Part 2.docx
@@ -9,11 +9,11 @@
         <w:tblLook w:val="04A0" w:firstRow="1" w:lastRow="0" w:firstColumn="1" w:lastColumn="0" w:noHBand="0" w:noVBand="1"/>
       </w:tblPr>
       <w:tblGrid>
-        <w:gridCol w:w="3192"/>
-        <w:gridCol w:w="1064"/>
-        <w:gridCol w:w="1064"/>
-        <w:gridCol w:w="1064"/>
-        <w:gridCol w:w="3192"/>
+        <w:gridCol w:w="3074"/>
+        <w:gridCol w:w="1056"/>
+        <w:gridCol w:w="1053"/>
+        <w:gridCol w:w="1332"/>
+        <w:gridCol w:w="3061"/>
       </w:tblGrid>
       <w:tr>
         <w:tc>
@@ -159,21 +159,29 @@
           </w:tcPr>
           <w:p>
             <w:r>
-              <w:t>System Analysis</w:t>
-            </w:r>
-          </w:p>
-        </w:tc>
-        <w:tc>
-          <w:tcPr>
-            <w:tcW w:w="1064" w:type="dxa"/>
-          </w:tcPr>
-          <w:p/>
-        </w:tc>
-        <w:tc>
-          <w:tcPr>
-            <w:tcW w:w="1064" w:type="dxa"/>
-          </w:tcPr>
-          <w:p/>
+              <w:t>Waterfall Model</w:t>
+            </w:r>
+          </w:p>
+        </w:tc>
+        <w:tc>
+          <w:tcPr>
+            <w:tcW w:w="1064" w:type="dxa"/>
+          </w:tcPr>
+          <w:p>
+            <w:r>
+              <w:t>A, SD, I, T,D, M</w:t>
+            </w:r>
+          </w:p>
+        </w:tc>
+        <w:tc>
+          <w:tcPr>
+            <w:tcW w:w="1064" w:type="dxa"/>
+          </w:tcPr>
+          <w:p>
+            <w:r>
+              <w:t>E, DS</w:t>
+            </w:r>
+          </w:p>
         </w:tc>
         <w:tc>
           <w:tcPr>
@@ -195,21 +203,29 @@
           </w:tcPr>
           <w:p>
             <w:r>
-              <w:t>Systems Design</w:t>
-            </w:r>
-          </w:p>
-        </w:tc>
-        <w:tc>
-          <w:tcPr>
-            <w:tcW w:w="1064" w:type="dxa"/>
-          </w:tcPr>
-          <w:p/>
-        </w:tc>
-        <w:tc>
-          <w:tcPr>
-            <w:tcW w:w="1064" w:type="dxa"/>
-          </w:tcPr>
-          <w:p/>
+              <w:t>Iterative Model</w:t>
+            </w:r>
+          </w:p>
+        </w:tc>
+        <w:tc>
+          <w:tcPr>
+            <w:tcW w:w="1064" w:type="dxa"/>
+          </w:tcPr>
+          <w:p>
+            <w:r>
+              <w:t>SD, D, T, I</w:t>
+            </w:r>
+          </w:p>
+        </w:tc>
+        <w:tc>
+          <w:tcPr>
+            <w:tcW w:w="1064" w:type="dxa"/>
+          </w:tcPr>
+          <w:p>
+            <w:r>
+              <w:t>A, M, E, DS</w:t>
+            </w:r>
+          </w:p>
         </w:tc>
         <w:tc>
           <w:tcPr>
@@ -231,15 +247,19 @@
           </w:tcPr>
           <w:p>
             <w:r>
-              <w:t>Development</w:t>
-            </w:r>
-          </w:p>
-        </w:tc>
-        <w:tc>
-          <w:tcPr>
-            <w:tcW w:w="1064" w:type="dxa"/>
-          </w:tcPr>
-          <w:p/>
+              <w:t>Spiral Model</w:t>
+            </w:r>
+          </w:p>
+        </w:tc>
+        <w:tc>
+          <w:tcPr>
+            <w:tcW w:w="1064" w:type="dxa"/>
+          </w:tcPr>
+          <w:p>
+            <w:r>
+              <w:t>All</w:t>
+            </w:r>
+          </w:p>
         </w:tc>
         <w:tc>
           <w:tcPr>
@@ -267,21 +287,29 @@
           </w:tcPr>
           <w:p>
             <w:r>
-              <w:t>Integration and Testing</w:t>
-            </w:r>
-          </w:p>
-        </w:tc>
-        <w:tc>
-          <w:tcPr>
-            <w:tcW w:w="1064" w:type="dxa"/>
-          </w:tcPr>
-          <w:p/>
-        </w:tc>
-        <w:tc>
-          <w:tcPr>
-            <w:tcW w:w="1064" w:type="dxa"/>
-          </w:tcPr>
-          <w:p/>
+              <w:t>V-Model</w:t>
+            </w:r>
+          </w:p>
+        </w:tc>
+        <w:tc>
+          <w:tcPr>
+            <w:tcW w:w="1064" w:type="dxa"/>
+          </w:tcPr>
+          <w:p>
+            <w:r>
+              <w:t>SD, T, D</w:t>
+            </w:r>
+          </w:p>
+        </w:tc>
+        <w:tc>
+          <w:tcPr>
+            <w:tcW w:w="1064" w:type="dxa"/>
+          </w:tcPr>
+          <w:p>
+            <w:r>
+              <w:t>A, I, M, E, DS</w:t>
+            </w:r>
+          </w:p>
         </w:tc>
         <w:tc>
           <w:tcPr>
@@ -303,27 +331,31 @@
           </w:tcPr>
           <w:p>
             <w:r>
-              <w:t>Acceptance, installation, deployment</w:t>
-            </w:r>
-          </w:p>
-        </w:tc>
-        <w:tc>
-          <w:tcPr>
-            <w:tcW w:w="1064" w:type="dxa"/>
-          </w:tcPr>
-          <w:p/>
-        </w:tc>
-        <w:tc>
-          <w:tcPr>
-            <w:tcW w:w="1064" w:type="dxa"/>
-          </w:tcPr>
-          <w:p/>
-        </w:tc>
-        <w:tc>
-          <w:tcPr>
-            <w:tcW w:w="1064" w:type="dxa"/>
-          </w:tcPr>
-          <w:p/>
+              <w:t>Big Bang Model</w:t>
+            </w:r>
+          </w:p>
+        </w:tc>
+        <w:tc>
+          <w:tcPr>
+            <w:tcW w:w="1064" w:type="dxa"/>
+          </w:tcPr>
+          <w:p/>
+        </w:tc>
+        <w:tc>
+          <w:tcPr>
+            <w:tcW w:w="1064" w:type="dxa"/>
+          </w:tcPr>
+          <w:p/>
+        </w:tc>
+        <w:tc>
+          <w:tcPr>
+            <w:tcW w:w="1064" w:type="dxa"/>
+          </w:tcPr>
+          <w:p>
+            <w:r>
+              <w:t>All</w:t>
+            </w:r>
+          </w:p>
         </w:tc>
         <w:tc>
           <w:tcPr>
@@ -339,27 +371,35 @@
           </w:tcPr>
           <w:p>
             <w:r>
-              <w:t>Maintenance</w:t>
-            </w:r>
-          </w:p>
-        </w:tc>
-        <w:tc>
-          <w:tcPr>
-            <w:tcW w:w="1064" w:type="dxa"/>
-          </w:tcPr>
-          <w:p/>
-        </w:tc>
-        <w:tc>
-          <w:tcPr>
-            <w:tcW w:w="1064" w:type="dxa"/>
-          </w:tcPr>
-          <w:p/>
-        </w:tc>
-        <w:tc>
-          <w:tcPr>
-            <w:tcW w:w="1064" w:type="dxa"/>
-          </w:tcPr>
-          <w:p/>
+              <w:t>Agile Model</w:t>
+            </w:r>
+          </w:p>
+        </w:tc>
+        <w:tc>
+          <w:tcPr>
+            <w:tcW w:w="1064" w:type="dxa"/>
+          </w:tcPr>
+          <w:p>
+            <w:r>
+              <w:t>A, T, SD, D, E</w:t>
+            </w:r>
+          </w:p>
+        </w:tc>
+        <w:tc>
+          <w:tcPr>
+            <w:tcW w:w="1064" w:type="dxa"/>
+          </w:tcPr>
+          <w:p/>
+        </w:tc>
+        <w:tc>
+          <w:tcPr>
+            <w:tcW w:w="1064" w:type="dxa"/>
+          </w:tcPr>
+          <w:p>
+            <w:r>
+              <w:t>DS</w:t>
+            </w:r>
+          </w:p>
         </w:tc>
         <w:tc>
           <w:tcPr>
@@ -375,27 +415,35 @@
           </w:tcPr>
           <w:p>
             <w:r>
-              <w:t>Evaluation</w:t>
-            </w:r>
-          </w:p>
-        </w:tc>
-        <w:tc>
-          <w:tcPr>
-            <w:tcW w:w="1064" w:type="dxa"/>
-          </w:tcPr>
-          <w:p/>
-        </w:tc>
-        <w:tc>
-          <w:tcPr>
-            <w:tcW w:w="1064" w:type="dxa"/>
-          </w:tcPr>
-          <w:p/>
-        </w:tc>
-        <w:tc>
-          <w:tcPr>
-            <w:tcW w:w="1064" w:type="dxa"/>
-          </w:tcPr>
-          <w:p/>
+              <w:t>RAD Model</w:t>
+            </w:r>
+          </w:p>
+        </w:tc>
+        <w:tc>
+          <w:tcPr>
+            <w:tcW w:w="1064" w:type="dxa"/>
+          </w:tcPr>
+          <w:p>
+            <w:r>
+              <w:t>I, D,T</w:t>
+            </w:r>
+          </w:p>
+        </w:tc>
+        <w:tc>
+          <w:tcPr>
+            <w:tcW w:w="1064" w:type="dxa"/>
+          </w:tcPr>
+          <w:p/>
+        </w:tc>
+        <w:tc>
+          <w:tcPr>
+            <w:tcW w:w="1064" w:type="dxa"/>
+          </w:tcPr>
+          <w:p>
+            <w:r>
+              <w:t>A,SD,M,E,DS</w:t>
+            </w:r>
+          </w:p>
         </w:tc>
         <w:tc>
           <w:tcPr>
@@ -411,29 +459,41 @@
           </w:tcPr>
           <w:p>
             <w:r>
-              <w:t>Disposal</w:t>
+              <w:t>Software Prototype</w:t>
+            </w:r>
+          </w:p>
+        </w:tc>
+        <w:tc>
+          <w:tcPr>
+            <w:tcW w:w="1064" w:type="dxa"/>
+          </w:tcPr>
+          <w:p>
+            <w:r>
+              <w:t>T,D,E,I</w:t>
+            </w:r>
+          </w:p>
+        </w:tc>
+        <w:tc>
+          <w:tcPr>
+            <w:tcW w:w="1064" w:type="dxa"/>
+          </w:tcPr>
+          <w:p>
+            <w:r>
+              <w:t>SD,DS,</w:t>
+            </w:r>
+          </w:p>
+        </w:tc>
+        <w:tc>
+          <w:tcPr>
+            <w:tcW w:w="1064" w:type="dxa"/>
+          </w:tcPr>
+          <w:p>
+            <w:r>
+              <w:t>A,M</w:t>
             </w:r>
             <w:bookmarkStart w:id="0" w:name="_GoBack"/>
             <w:bookmarkEnd w:id="0"/>
           </w:p>
-        </w:tc>
-        <w:tc>
-          <w:tcPr>
-            <w:tcW w:w="1064" w:type="dxa"/>
-          </w:tcPr>
-          <w:p/>
-        </w:tc>
-        <w:tc>
-          <w:tcPr>
-            <w:tcW w:w="1064" w:type="dxa"/>
-          </w:tcPr>
-          <w:p/>
-        </w:tc>
-        <w:tc>
-          <w:tcPr>
-            <w:tcW w:w="1064" w:type="dxa"/>
-          </w:tcPr>
-          <w:p/>
         </w:tc>
         <w:tc>
           <w:tcPr>
@@ -444,6 +504,23 @@
       </w:tr>
     </w:tbl>
     <w:p/>
+    <w:p/>
+    <w:p>
+      <w:r>
+        <w:t>A = Analysis, SD= Software Design, I =</w:t>
+      </w:r>
+      <w:r>
+        <w:t xml:space="preserve"> Implementation, T = Testing, D = Deployment, M = Maintenance, E = Evaluation</w:t>
+      </w:r>
+      <w:proofErr w:type="gramStart"/>
+      <w:r>
+        <w:t>,  DS</w:t>
+      </w:r>
+      <w:proofErr w:type="gramEnd"/>
+      <w:r>
+        <w:t xml:space="preserve"> = Disposal</w:t>
+      </w:r>
+    </w:p>
     <w:sectPr>
       <w:pgSz w:w="12240" w:h="15840"/>
       <w:pgMar w:top="1440" w:right="1440" w:bottom="1440" w:left="1440" w:header="720" w:footer="720" w:gutter="0"/>

</xml_diff>